<commit_message>
Camel model added Farm model added (Bug: there's no roof loaded)
</commit_message>
<xml_diff>
--- a/Documantation/Challenges.docx
+++ b/Documantation/Challenges.docx
@@ -24,6 +24,27 @@
       <w:r>
         <w:t>.</w:t>
       </w:r>
+    </w:p>
+    <w:p>
+      <w:pPr>
+        <w:pStyle w:val="ListParagraph"/>
+        <w:numPr>
+          <w:ilvl w:val="0"/>
+          <w:numId w:val="1"/>
+        </w:numPr>
+      </w:pPr>
+      <w:r>
+        <w:t>Finding outline asset in order to distinguish each cell of the table</w:t>
+      </w:r>
+    </w:p>
+    <w:p>
+      <w:pPr>
+        <w:pStyle w:val="ListParagraph"/>
+        <w:numPr>
+          <w:ilvl w:val="0"/>
+          <w:numId w:val="1"/>
+        </w:numPr>
+      </w:pPr>
       <w:bookmarkStart w:id="0" w:name="_GoBack"/>
       <w:bookmarkEnd w:id="0"/>
     </w:p>

</xml_diff>